<commit_message>
more progress on smem tutorial
</commit_message>
<xml_diff>
--- a/SoarSuite/Core/Documentation/Soar Tutorial Part 8 - SMem.docx
+++ b/SoarSuite/Core/Documentation/Soar Tutorial Part 8 - SMem.docx
@@ -12,10 +12,13 @@
     </w:p>
     <w:p>
       <w:r>
-        <w:t>Semantic memory (SMem) in Soar is a mechanism that allows agents to deliberately store and retrieve facts ab</w:t>
-      </w:r>
-      <w:r>
-        <w:t>out objects that are persistent;</w:t>
+        <w:t>Semantic memory (SMem) in Soar is a mechanism that allows agents to delibera</w:t>
+      </w:r>
+      <w:r>
+        <w:t xml:space="preserve">tely store and retrieve </w:t>
+      </w:r>
+      <w:r>
+        <w:t>objects that are persistent;</w:t>
       </w:r>
       <w:r>
         <w:t xml:space="preserve"> </w:t>
@@ -107,7 +110,13 @@
     </w:p>
     <w:p>
       <w:r>
-        <w:t xml:space="preserve">After executing this command, three objects (represented above as &lt;a&gt;, &lt;b&gt;, and &lt;c&gt;) will be added to semantic memory, as well as the associated name and friend augmentations. </w:t>
+        <w:t>After execut</w:t>
+      </w:r>
+      <w:r>
+        <w:t>ing this command, three identifiers</w:t>
+      </w:r>
+      <w:r>
+        <w:t xml:space="preserve"> (represented above as &lt;a&gt;, &lt;b&gt;, and &lt;c&gt;) will be added to semantic memory, as well as the associated name and friend augmentations. </w:t>
       </w:r>
       <w:r>
         <w:t>This command is more generally useful to preload the contents of large knowledge bases in Soar.</w:t>
@@ -212,7 +221,10 @@
         <w:t xml:space="preserve">. All identifiers in semantic memory are persistent, and </w:t>
       </w:r>
       <w:r>
-        <w:t xml:space="preserve">we thus call them </w:t>
+        <w:t xml:space="preserve">thus we </w:t>
+      </w:r>
+      <w:r>
+        <w:t xml:space="preserve">call them </w:t>
       </w:r>
       <w:r>
         <w:rPr>
@@ -221,7 +233,13 @@
         <w:t>long-term identifiers</w:t>
       </w:r>
       <w:r>
-        <w:t xml:space="preserve"> (or LTIs). When printed, long-term identifiers are prefixed by the @ symbol and, when depicted, we use a double circle.</w:t>
+        <w:t xml:space="preserve"> (or LTIs). When printed, long-term identifiers are prefixed by the @ symbol and, when depicted, </w:t>
+      </w:r>
+      <w:r>
+        <w:t>are shown using</w:t>
+      </w:r>
+      <w:r>
+        <w:t xml:space="preserve"> a double circle.</w:t>
       </w:r>
       <w:r>
         <w:t xml:space="preserve"> The number in square brackets is the bias value of the object, which we shall return to when discussing retrievals.</w:t>
@@ -307,7 +325,13 @@
         <w:t xml:space="preserve">it </w:t>
       </w:r>
       <w:r>
-        <w:t xml:space="preserve">with any Graphviz visualizer (see </w:t>
+        <w:t xml:space="preserve">with any Graphviz </w:t>
+      </w:r>
+      <w:r>
+        <w:t>renderer</w:t>
+      </w:r>
+      <w:r>
+        <w:t xml:space="preserve"> (see </w:t>
       </w:r>
       <w:hyperlink r:id="rId5" w:history="1">
         <w:r>
@@ -542,7 +566,10 @@
         <w:t>in the following sections</w:t>
       </w:r>
       <w:r>
-        <w:t>, the agent, using rules, populate</w:t>
+        <w:t>, the agent, via</w:t>
+      </w:r>
+      <w:r>
+        <w:t xml:space="preserve"> rules, populate</w:t>
       </w:r>
       <w:r>
         <w:t>s</w:t>
@@ -552,58 +579,1625 @@
       </w:r>
       <w:r>
         <w:t xml:space="preserve">and maintains </w:t>
+      </w:r>
+      <w:r>
+        <w:t xml:space="preserve">the </w:t>
+      </w:r>
+      <w:r>
+        <w:rPr>
+          <w:i/>
+        </w:rPr>
+        <w:t>command</w:t>
+      </w:r>
+      <w:r>
+        <w:t xml:space="preserve"> link and the archi</w:t>
+      </w:r>
+      <w:r>
+        <w:t xml:space="preserve">tecture </w:t>
+      </w:r>
+      <w:r>
+        <w:t>populate</w:t>
+      </w:r>
+      <w:r>
+        <w:t>s</w:t>
+      </w:r>
+      <w:r>
+        <w:t xml:space="preserve"> and clean</w:t>
+      </w:r>
+      <w:r>
+        <w:t xml:space="preserve">s </w:t>
+      </w:r>
+      <w:r>
+        <w:t xml:space="preserve">up the </w:t>
+      </w:r>
+      <w:r>
+        <w:rPr>
+          <w:i/>
+        </w:rPr>
+        <w:t>result</w:t>
+      </w:r>
+      <w:r>
+        <w:t xml:space="preserve"> link.</w:t>
+      </w:r>
+    </w:p>
+    <w:p/>
+    <w:p>
+      <w:r>
+        <w:t>For the agent to interact with semantic memory, this mechanism must be enabled. By default, all learning mechanisms in Soar are disabled. To enable semantic memory, issue the following command:</w:t>
+      </w:r>
+    </w:p>
+    <w:p/>
+    <w:p>
+      <w:pPr>
+        <w:pStyle w:val="code"/>
+      </w:pPr>
+      <w:r>
+        <w:t>smem --set learning on</w:t>
+      </w:r>
+    </w:p>
+    <w:p>
+      <w:pPr>
+        <w:pStyle w:val="Heading2"/>
+      </w:pPr>
+      <w:r>
+        <w:t>3. Agent Storage and Modification</w:t>
+      </w:r>
+    </w:p>
+    <w:p>
+      <w:r>
+        <w:t xml:space="preserve">An agent stores an object to semantic memory by issuing a </w:t>
+      </w:r>
+      <w:r>
+        <w:rPr>
+          <w:i/>
+        </w:rPr>
+        <w:t>store</w:t>
+      </w:r>
+      <w:r>
+        <w:t xml:space="preserve"> command. The syntax of a store command is (&lt;cmd&gt; ^store &lt;id&gt;) where &lt;cmd&gt; is the </w:t>
+      </w:r>
+      <w:r>
+        <w:rPr>
+          <w:i/>
+        </w:rPr>
+        <w:t>command</w:t>
+      </w:r>
+      <w:r>
+        <w:t xml:space="preserve"> link of a state and &lt;id&gt; is an identifier. </w:t>
+      </w:r>
+    </w:p>
+    <w:p/>
+    <w:p>
+      <w:r>
+        <w:t xml:space="preserve">An agent can issue multiple store commands simultaneously, and the commands are processed at the end of the phase in which they are issued. A </w:t>
+      </w:r>
+      <w:r>
+        <w:rPr>
+          <w:i/>
+        </w:rPr>
+        <w:t>store</w:t>
+      </w:r>
+      <w:r>
+        <w:t xml:space="preserve"> command is guaranteed to succeed and the response from the architecture will be a success WME: (&lt;r&gt; ^success &lt;id&gt;), where &lt;r&gt; is the </w:t>
+      </w:r>
+      <w:r>
+        <w:rPr>
+          <w:i/>
+        </w:rPr>
+        <w:t>result</w:t>
+      </w:r>
+      <w:r>
+        <w:t xml:space="preserve"> link of the state on which the </w:t>
+      </w:r>
+      <w:r>
+        <w:rPr>
+          <w:i/>
+        </w:rPr>
+        <w:t>store</w:t>
+      </w:r>
+      <w:r>
+        <w:t xml:space="preserve"> command was issued and</w:t>
+      </w:r>
+      <w:r>
+        <w:t xml:space="preserve"> &lt;id&gt; was the value of the </w:t>
+      </w:r>
+      <w:r>
+        <w:rPr>
+          <w:i/>
+        </w:rPr>
+        <w:t>store</w:t>
+      </w:r>
+      <w:r>
+        <w:t xml:space="preserve"> command.</w:t>
+      </w:r>
+    </w:p>
+    <w:p/>
+    <w:p>
+      <w:r>
+        <w:t xml:space="preserve">A </w:t>
+      </w:r>
+      <w:r>
+        <w:rPr>
+          <w:i/>
+        </w:rPr>
+        <w:t>store</w:t>
+      </w:r>
+      <w:r>
+        <w:t xml:space="preserve"> command stores the identifier that is the result of the command, as well as any augmentations of that identifier. </w:t>
+      </w:r>
+      <w:r>
+        <w:t xml:space="preserve">The command is not recursive. </w:t>
+      </w:r>
+      <w:r>
+        <w:t>If the identifier to be stored was not long-term, it is changed in place to a long-term identifier. If it was already in semantic memory, the augmentations of the long-term identifier in semantic memory are overridden.</w:t>
+      </w:r>
+    </w:p>
+    <w:p/>
+    <w:p>
+      <w:r>
+        <w:t>Let’s see an example. Source the following rules into the Soar Debugger.</w:t>
+      </w:r>
+    </w:p>
+    <w:p/>
+    <w:p>
+      <w:pPr>
+        <w:pStyle w:val="code"/>
+      </w:pPr>
+      <w:r>
+        <w:t>sp {propose*init</w:t>
+      </w:r>
+    </w:p>
+    <w:p>
+      <w:pPr>
+        <w:pStyle w:val="code"/>
+      </w:pPr>
+      <w:r>
+        <w:t xml:space="preserve">    (state &lt;s&gt; ^superstate nil</w:t>
+      </w:r>
+    </w:p>
+    <w:p>
+      <w:pPr>
+        <w:pStyle w:val="code"/>
+      </w:pPr>
+      <w:r>
+        <w:t xml:space="preserve">              -^name)</w:t>
+      </w:r>
+    </w:p>
+    <w:p>
+      <w:pPr>
+        <w:pStyle w:val="code"/>
+      </w:pPr>
+      <w:r>
+        <w:t xml:space="preserve"> --&gt;</w:t>
+      </w:r>
+    </w:p>
+    <w:p>
+      <w:pPr>
+        <w:pStyle w:val="code"/>
+      </w:pPr>
+      <w:r>
+        <w:t xml:space="preserve">    (&lt;s&gt; ^operator &lt;op&gt; +)</w:t>
+      </w:r>
+    </w:p>
+    <w:p>
+      <w:pPr>
+        <w:pStyle w:val="code"/>
+      </w:pPr>
+      <w:r>
+        <w:t xml:space="preserve">    (&lt;op&gt; ^name init)</w:t>
+      </w:r>
+    </w:p>
+    <w:p>
+      <w:pPr>
+        <w:pStyle w:val="code"/>
+      </w:pPr>
+      <w:r>
+        <w:t xml:space="preserve"> }</w:t>
+      </w:r>
+    </w:p>
+    <w:p>
+      <w:pPr>
+        <w:pStyle w:val="code"/>
+      </w:pPr>
+      <w:r>
+        <w:t xml:space="preserve"> </w:t>
+      </w:r>
+    </w:p>
+    <w:p>
+      <w:pPr>
+        <w:pStyle w:val="code"/>
+      </w:pPr>
+    </w:p>
+    <w:p>
+      <w:pPr>
+        <w:pStyle w:val="code"/>
+      </w:pPr>
+    </w:p>
+    <w:p>
+      <w:pPr>
+        <w:pStyle w:val="code"/>
+      </w:pPr>
+    </w:p>
+    <w:p>
+      <w:pPr>
+        <w:pStyle w:val="code"/>
+      </w:pPr>
+    </w:p>
+    <w:p>
+      <w:pPr>
+        <w:pStyle w:val="code"/>
+      </w:pPr>
+    </w:p>
+    <w:p>
+      <w:pPr>
+        <w:pStyle w:val="code"/>
+      </w:pPr>
+    </w:p>
+    <w:p>
+      <w:pPr>
+        <w:pStyle w:val="code"/>
+      </w:pPr>
+      <w:r>
+        <w:t xml:space="preserve"> </w:t>
+      </w:r>
+    </w:p>
+    <w:p>
+      <w:pPr>
+        <w:pStyle w:val="code"/>
+      </w:pPr>
+      <w:r>
+        <w:t xml:space="preserve"> sp {apply*init</w:t>
+      </w:r>
+    </w:p>
+    <w:p>
+      <w:pPr>
+        <w:pStyle w:val="code"/>
+      </w:pPr>
+      <w:r>
+        <w:t xml:space="preserve">    (state &lt;s&gt; ^operator.name init</w:t>
+      </w:r>
+    </w:p>
+    <w:p>
+      <w:pPr>
+        <w:pStyle w:val="code"/>
+      </w:pPr>
+      <w:r>
+        <w:t xml:space="preserve">               ^smem.command &lt;cmd&gt;)</w:t>
+      </w:r>
+    </w:p>
+    <w:p>
+      <w:pPr>
+        <w:pStyle w:val="code"/>
+      </w:pPr>
+      <w:r>
+        <w:t xml:space="preserve"> --&gt;</w:t>
+      </w:r>
+    </w:p>
+    <w:p>
+      <w:pPr>
+        <w:pStyle w:val="code"/>
+      </w:pPr>
+      <w:r>
+        <w:t xml:space="preserve">    (&lt;s&gt; ^name friends)</w:t>
+      </w:r>
+    </w:p>
+    <w:p>
+      <w:pPr>
+        <w:pStyle w:val="code"/>
+      </w:pPr>
+      <w:r>
+        <w:t xml:space="preserve">    (&lt;cmd&gt; ^store &lt;a&gt; &lt;b&gt; &lt;c&gt;)</w:t>
+      </w:r>
+    </w:p>
+    <w:p>
+      <w:pPr>
+        <w:pStyle w:val="code"/>
+      </w:pPr>
+      <w:r>
+        <w:t xml:space="preserve">    (&lt;a&gt; ^name alice ^friend &lt;b&gt;)</w:t>
+      </w:r>
+    </w:p>
+    <w:p>
+      <w:pPr>
+        <w:pStyle w:val="code"/>
+      </w:pPr>
+      <w:r>
+        <w:t xml:space="preserve">    (&lt;b&gt; ^name bob ^friend &lt;a&gt;)</w:t>
+      </w:r>
+    </w:p>
+    <w:p>
+      <w:pPr>
+        <w:pStyle w:val="code"/>
+      </w:pPr>
+      <w:r>
+        <w:t xml:space="preserve">    (&lt;c&gt; ^name charley)</w:t>
+      </w:r>
+    </w:p>
+    <w:p>
+      <w:pPr>
+        <w:pStyle w:val="code"/>
+      </w:pPr>
+      <w:r>
+        <w:t xml:space="preserve"> }</w:t>
+      </w:r>
+    </w:p>
+    <w:p>
+      <w:pPr>
+        <w:pStyle w:val="code"/>
+      </w:pPr>
+    </w:p>
+    <w:p>
+      <w:pPr>
+        <w:pStyle w:val="code"/>
+      </w:pPr>
+      <w:r>
+        <w:t>sp {propose*mod</w:t>
+      </w:r>
+    </w:p>
+    <w:p>
+      <w:pPr>
+        <w:pStyle w:val="code"/>
+      </w:pPr>
+      <w:r>
+        <w:t xml:space="preserve">   (state &lt;s&gt; ^name friends</w:t>
+      </w:r>
+    </w:p>
+    <w:p>
+      <w:pPr>
+        <w:pStyle w:val="code"/>
+      </w:pPr>
+      <w:r>
+        <w:t xml:space="preserve">              ^smem.command &lt;cmd&gt;)</w:t>
+      </w:r>
+    </w:p>
+    <w:p>
+      <w:pPr>
+        <w:pStyle w:val="code"/>
+      </w:pPr>
+      <w:r>
+        <w:t xml:space="preserve">   (&lt;cmd&gt; ^store &lt;a&gt; &lt;b&gt; &lt;c&gt;)</w:t>
+      </w:r>
+    </w:p>
+    <w:p>
+      <w:pPr>
+        <w:pStyle w:val="code"/>
+      </w:pPr>
+      <w:r>
+        <w:t xml:space="preserve">   (&lt;a&gt; ^name alice)</w:t>
+      </w:r>
+    </w:p>
+    <w:p>
+      <w:pPr>
+        <w:pStyle w:val="code"/>
+      </w:pPr>
+      <w:r>
+        <w:t xml:space="preserve">   (&lt;b&gt; ^name bob)</w:t>
+      </w:r>
+    </w:p>
+    <w:p>
+      <w:pPr>
+        <w:pStyle w:val="code"/>
+      </w:pPr>
+      <w:r>
+        <w:t xml:space="preserve">   (&lt;c&gt; ^name charley)</w:t>
+      </w:r>
+    </w:p>
+    <w:p>
+      <w:pPr>
+        <w:pStyle w:val="code"/>
+      </w:pPr>
+    </w:p>
+    <w:p>
+      <w:pPr>
+        <w:pStyle w:val="code"/>
+      </w:pPr>
+      <w:r>
+        <w:t>--&gt;</w:t>
+      </w:r>
+    </w:p>
+    <w:p>
+      <w:pPr>
+        <w:pStyle w:val="code"/>
+      </w:pPr>
+      <w:r>
+        <w:t xml:space="preserve">   (&lt;s&gt; ^operator &lt;op&gt; +)</w:t>
+      </w:r>
+    </w:p>
+    <w:p>
+      <w:pPr>
+        <w:pStyle w:val="code"/>
+      </w:pPr>
+      <w:r>
+        <w:t xml:space="preserve">   (&lt;op&gt; ^name mod)</w:t>
+      </w:r>
+    </w:p>
+    <w:p>
+      <w:pPr>
+        <w:pStyle w:val="code"/>
+      </w:pPr>
+      <w:r>
+        <w:t>}</w:t>
+      </w:r>
+    </w:p>
+    <w:p>
+      <w:pPr>
+        <w:pStyle w:val="code"/>
+      </w:pPr>
+      <w:r>
+        <w:t xml:space="preserve"> </w:t>
+      </w:r>
+    </w:p>
+    <w:p>
+      <w:pPr>
+        <w:pStyle w:val="code"/>
+      </w:pPr>
+      <w:r>
+        <w:t xml:space="preserve"> sp {apply*mod</w:t>
+      </w:r>
+    </w:p>
+    <w:p>
+      <w:pPr>
+        <w:pStyle w:val="code"/>
+      </w:pPr>
+      <w:r>
+        <w:t xml:space="preserve">    (state &lt;s&gt; ^operator.name mod</w:t>
+      </w:r>
+    </w:p>
+    <w:p>
+      <w:pPr>
+        <w:pStyle w:val="code"/>
+      </w:pPr>
+      <w:r>
+        <w:t xml:space="preserve">               ^smem.command &lt;cmd&gt;)</w:t>
+      </w:r>
+    </w:p>
+    <w:p>
+      <w:pPr>
+        <w:pStyle w:val="code"/>
+      </w:pPr>
+      <w:r>
+        <w:t xml:space="preserve">    (&lt;cmd&gt; ^store &lt;a&gt; &lt;b&gt; &lt;c&gt;)</w:t>
+      </w:r>
+    </w:p>
+    <w:p>
+      <w:pPr>
+        <w:pStyle w:val="code"/>
+      </w:pPr>
+      <w:r>
+        <w:t xml:space="preserve">    (&lt;a&gt; ^name alice)</w:t>
+      </w:r>
+    </w:p>
+    <w:p>
+      <w:pPr>
+        <w:pStyle w:val="code"/>
+      </w:pPr>
+      <w:r>
+        <w:t xml:space="preserve">    (&lt;b&gt; ^name bob)</w:t>
+      </w:r>
+    </w:p>
+    <w:p>
+      <w:pPr>
+        <w:pStyle w:val="code"/>
+      </w:pPr>
+      <w:r>
+        <w:t xml:space="preserve">    (&lt;c&gt; ^name charley)</w:t>
+      </w:r>
+    </w:p>
+    <w:p>
+      <w:pPr>
+        <w:pStyle w:val="code"/>
+      </w:pPr>
+      <w:r>
+        <w:t xml:space="preserve"> --&gt;</w:t>
+      </w:r>
+    </w:p>
+    <w:p>
+      <w:pPr>
+        <w:pStyle w:val="code"/>
+      </w:pPr>
+      <w:r>
+        <w:t xml:space="preserve">    (&lt;a&gt; ^name alice -)</w:t>
+      </w:r>
+    </w:p>
+    <w:p>
+      <w:pPr>
+        <w:pStyle w:val="code"/>
+      </w:pPr>
+      <w:r>
+        <w:t xml:space="preserve">    (&lt;a&gt; ^name anna</w:t>
+      </w:r>
+    </w:p>
+    <w:p>
+      <w:pPr>
+        <w:pStyle w:val="code"/>
+      </w:pPr>
+      <w:r>
+        <w:t xml:space="preserve">         ^friend &lt;c&gt;)</w:t>
+      </w:r>
+    </w:p>
+    <w:p>
+      <w:pPr>
+        <w:pStyle w:val="code"/>
+      </w:pPr>
+      <w:r>
+        <w:t xml:space="preserve">    (&lt;cmd&gt; ^store &lt;b&gt; -)</w:t>
+      </w:r>
+    </w:p>
+    <w:p>
+      <w:pPr>
+        <w:pStyle w:val="code"/>
+      </w:pPr>
+      <w:r>
+        <w:t xml:space="preserve">    (&lt;cmd&gt; ^store &lt;c&gt; -)</w:t>
+      </w:r>
+    </w:p>
+    <w:p>
+      <w:pPr>
+        <w:pStyle w:val="code"/>
+      </w:pPr>
+      <w:r>
+        <w:t xml:space="preserve"> }</w:t>
+      </w:r>
+    </w:p>
+    <w:p>
+      <w:pPr>
+        <w:pStyle w:val="code"/>
+      </w:pPr>
+      <w:r>
+        <w:t xml:space="preserve"> </w:t>
+      </w:r>
+    </w:p>
+    <w:p>
+      <w:r>
+        <w:t>Now click the “</w:t>
+      </w:r>
+      <w:r>
+        <w:t>S</w:t>
+      </w:r>
+      <w:r>
+        <w:t xml:space="preserve">tep” button to run till the decision phase and notice that the </w:t>
+      </w:r>
+      <w:r>
+        <w:rPr>
+          <w:i/>
+        </w:rPr>
+        <w:t>init</w:t>
+      </w:r>
+      <w:r>
+        <w:t xml:space="preserve"> operator is selected.</w:t>
+      </w:r>
+      <w:r>
+        <w:t xml:space="preserve"> Now, click the “</w:t>
+      </w:r>
+      <w:r>
+        <w:t>W</w:t>
+      </w:r>
+      <w:r>
+        <w:t>atch 5” button and then the “</w:t>
+      </w:r>
+      <w:r>
+        <w:t>R</w:t>
+      </w:r>
+      <w:r>
+        <w:t xml:space="preserve">un 1 -p” button to watch as the </w:t>
+      </w:r>
+      <w:r>
+        <w:t>operator is applied.</w:t>
+      </w:r>
+      <w:r>
+        <w:t xml:space="preserve"> Below is </w:t>
+      </w:r>
+      <w:r>
+        <w:t xml:space="preserve">part of </w:t>
+      </w:r>
+      <w:r>
+        <w:t xml:space="preserve">the trace that should be produced. If you do not see </w:t>
+      </w:r>
+      <w:r>
+        <w:t xml:space="preserve">this </w:t>
+      </w:r>
+      <w:r>
+        <w:t>part of this trace</w:t>
+      </w:r>
+      <w:r>
+        <w:t xml:space="preserve"> in your run</w:t>
+      </w:r>
+      <w:r>
+        <w:t>, be sure that you enabled semantic memory (see section above).</w:t>
+      </w:r>
+    </w:p>
+    <w:p/>
+    <w:p>
+      <w:pPr>
+        <w:pStyle w:val="code"/>
+      </w:pPr>
+      <w:r>
+        <w:t>--- apply phase ---</w:t>
+      </w:r>
+    </w:p>
+    <w:p>
+      <w:pPr>
+        <w:pStyle w:val="code"/>
+      </w:pPr>
+      <w:r>
+        <w:t>--- Firing Productions (PE) For State At Depth 1 ---</w:t>
+      </w:r>
+    </w:p>
+    <w:p>
+      <w:pPr>
+        <w:pStyle w:val="code"/>
+      </w:pPr>
+      <w:r>
+        <w:t>Firing apply*init</w:t>
+      </w:r>
+    </w:p>
+    <w:p>
+      <w:pPr>
+        <w:pStyle w:val="code"/>
+      </w:pPr>
+      <w:r>
+        <w:t xml:space="preserve">--&gt; </w:t>
+      </w:r>
+    </w:p>
+    <w:p>
+      <w:pPr>
+        <w:pStyle w:val="code"/>
+      </w:pPr>
+      <w:r>
+        <w:t>(C3 ^name charley + :O)</w:t>
+      </w:r>
+    </w:p>
+    <w:p>
+      <w:pPr>
+        <w:pStyle w:val="code"/>
+      </w:pPr>
+      <w:r>
+        <w:t>(B1 ^friend A1 + :O)</w:t>
+      </w:r>
+    </w:p>
+    <w:p>
+      <w:pPr>
+        <w:pStyle w:val="code"/>
+      </w:pPr>
+      <w:r>
+        <w:t>(B1 ^name bob + :O)</w:t>
+      </w:r>
+    </w:p>
+    <w:p>
+      <w:pPr>
+        <w:pStyle w:val="code"/>
+      </w:pPr>
+      <w:r>
+        <w:t>(A1 ^friend B1 + :O)</w:t>
+      </w:r>
+    </w:p>
+    <w:p>
+      <w:pPr>
+        <w:pStyle w:val="code"/>
+      </w:pPr>
+      <w:r>
+        <w:t>(A1 ^name alice + :O)</w:t>
+      </w:r>
+    </w:p>
+    <w:p>
+      <w:pPr>
+        <w:pStyle w:val="code"/>
+      </w:pPr>
+      <w:r>
+        <w:t>(C2 ^store C3 + :O)</w:t>
+      </w:r>
+    </w:p>
+    <w:p>
+      <w:pPr>
+        <w:pStyle w:val="code"/>
+      </w:pPr>
+      <w:r>
+        <w:t>(C2 ^store B1 + :O)</w:t>
+      </w:r>
+    </w:p>
+    <w:p>
+      <w:pPr>
+        <w:pStyle w:val="code"/>
+      </w:pPr>
+      <w:r>
+        <w:t>(C2 ^store A1 + :O)</w:t>
+      </w:r>
+    </w:p>
+    <w:p>
+      <w:pPr>
+        <w:pStyle w:val="code"/>
+      </w:pPr>
+      <w:r>
+        <w:t>(S1 ^name friends + :O)</w:t>
+      </w:r>
+    </w:p>
+    <w:p>
+      <w:pPr>
+        <w:pStyle w:val="code"/>
+      </w:pPr>
+      <w:r>
+        <w:t>--- Change Working Memory (PE) ---</w:t>
+      </w:r>
+    </w:p>
+    <w:p>
+      <w:pPr>
+        <w:pStyle w:val="code"/>
+      </w:pPr>
+      <w:r>
+        <w:t>=&gt;WM: (25: C3 ^name charley)</w:t>
+      </w:r>
+    </w:p>
+    <w:p>
+      <w:pPr>
+        <w:pStyle w:val="code"/>
+      </w:pPr>
+      <w:r>
+        <w:t>=&gt;WM: (24: B1 ^friend A1)</w:t>
+      </w:r>
+    </w:p>
+    <w:p>
+      <w:pPr>
+        <w:pStyle w:val="code"/>
+      </w:pPr>
+      <w:r>
+        <w:t>=&gt;WM: (23: B1 ^name bob)</w:t>
+      </w:r>
+    </w:p>
+    <w:p>
+      <w:pPr>
+        <w:pStyle w:val="code"/>
+      </w:pPr>
+      <w:r>
+        <w:t>=&gt;WM: (22: A1 ^friend B1)</w:t>
+      </w:r>
+    </w:p>
+    <w:p>
+      <w:pPr>
+        <w:pStyle w:val="code"/>
+      </w:pPr>
+      <w:r>
+        <w:t>=&gt;WM: (21: A1 ^name alice)</w:t>
+      </w:r>
+    </w:p>
+    <w:p>
+      <w:pPr>
+        <w:pStyle w:val="code"/>
+      </w:pPr>
+      <w:r>
+        <w:t>=&gt;WM: (20: C2 ^store A1)</w:t>
+      </w:r>
+    </w:p>
+    <w:p>
+      <w:pPr>
+        <w:pStyle w:val="code"/>
+      </w:pPr>
+      <w:r>
+        <w:t>=&gt;WM: (19: C2 ^store B1)</w:t>
+      </w:r>
+    </w:p>
+    <w:p>
+      <w:pPr>
+        <w:pStyle w:val="code"/>
+      </w:pPr>
+      <w:r>
+        <w:t>=&gt;WM: (18: C2 ^store C3)</w:t>
+      </w:r>
+    </w:p>
+    <w:p>
+      <w:pPr>
+        <w:pStyle w:val="code"/>
+      </w:pPr>
+      <w:r>
+        <w:t>=&gt;WM: (17: S1 ^name friends)</w:t>
+      </w:r>
+    </w:p>
+    <w:p>
+      <w:pPr>
+        <w:pStyle w:val="code"/>
+      </w:pPr>
+      <w:r>
+        <w:t>--- Change Working Memory (PE) ---</w:t>
+      </w:r>
+    </w:p>
+    <w:p>
+      <w:pPr>
+        <w:pStyle w:val="code"/>
+      </w:pPr>
+      <w:r>
+        <w:t>=&gt;WM: (28: R3 ^success @A1)</w:t>
+      </w:r>
+    </w:p>
+    <w:p>
+      <w:pPr>
+        <w:pStyle w:val="code"/>
+      </w:pPr>
+      <w:r>
+        <w:t>=&gt;WM: (27: R3 ^success @B1)</w:t>
+      </w:r>
+    </w:p>
+    <w:p>
+      <w:pPr>
+        <w:pStyle w:val="code"/>
+      </w:pPr>
+      <w:r>
+        <w:t>=&gt;WM: (26: R3 ^success @C3)</w:t>
+      </w:r>
+    </w:p>
+    <w:p>
+      <w:pPr>
+        <w:pStyle w:val="code"/>
+      </w:pPr>
+    </w:p>
+    <w:p>
+      <w:r>
+        <w:t xml:space="preserve">Notice that the </w:t>
+      </w:r>
+      <w:r>
+        <w:rPr>
+          <w:i/>
+        </w:rPr>
+        <w:t>apply*init</w:t>
+      </w:r>
+      <w:r>
+        <w:t xml:space="preserve"> rule fired and added</w:t>
+      </w:r>
+      <w:r>
+        <w:t xml:space="preserve"> 3</w:t>
+      </w:r>
+      <w:r>
+        <w:t xml:space="preserve"> </w:t>
+      </w:r>
+      <w:r>
+        <w:rPr>
+          <w:i/>
+        </w:rPr>
+        <w:t>store</w:t>
+      </w:r>
+      <w:r>
+        <w:t xml:space="preserve"> commands to working memory, where the identifiers to be stored are, initially, not long-term</w:t>
+      </w:r>
+      <w:r>
+        <w:t xml:space="preserve"> (and whose augmentations mirror the contents of the </w:t>
+      </w:r>
+      <w:r>
+        <w:rPr>
+          <w:i/>
+        </w:rPr>
+        <w:t xml:space="preserve">smem --add </w:t>
+      </w:r>
+      <w:r>
+        <w:t>command in part 1 of this tutorial)</w:t>
+      </w:r>
+      <w:r>
+        <w:t xml:space="preserve">. Then, at the end of the elaboration </w:t>
+      </w:r>
+      <w:r>
+        <w:t>phase, semantic memory processed</w:t>
+      </w:r>
+      <w:r>
+        <w:t xml:space="preserve"> the command, converted</w:t>
+      </w:r>
+      <w:r>
+        <w:t xml:space="preserve"> the id</w:t>
+      </w:r>
+      <w:r>
+        <w:t>entifiers to long-term, and added</w:t>
+      </w:r>
+      <w:r>
+        <w:t xml:space="preserve"> status</w:t>
+      </w:r>
+      <w:r>
+        <w:t xml:space="preserve"> for each command</w:t>
+      </w:r>
+      <w:r>
+        <w:t>.</w:t>
+      </w:r>
+    </w:p>
+    <w:p/>
+    <w:p>
+      <w:r>
+        <w:t xml:space="preserve">Now, try printing the contents of semantic memory using the </w:t>
+      </w:r>
+      <w:r>
+        <w:rPr>
+          <w:i/>
+        </w:rPr>
+        <w:t>smem --print</w:t>
+      </w:r>
+      <w:r>
+        <w:t xml:space="preserve"> command. You will see that semantic memory now has the same contents as after using the </w:t>
+      </w:r>
+      <w:r>
+        <w:rPr>
+          <w:i/>
+        </w:rPr>
+        <w:t>smem --add</w:t>
+      </w:r>
+      <w:r>
+        <w:t xml:space="preserve"> command in part 1.</w:t>
+      </w:r>
+    </w:p>
+    <w:p/>
+    <w:p>
+      <w:r>
+        <w:t xml:space="preserve">Application of the next operator modifies </w:t>
+      </w:r>
+      <w:r>
+        <w:t>the contents of semantic memory by overriding the contents of an existing long-term identifier (@A1). C</w:t>
+      </w:r>
+      <w:r>
+        <w:t>lick the “Step”</w:t>
+      </w:r>
+      <w:r>
+        <w:t xml:space="preserve"> button </w:t>
+      </w:r>
+      <w:r>
+        <w:t>to select the next operator (</w:t>
+      </w:r>
+      <w:r>
+        <w:rPr>
+          <w:i/>
+        </w:rPr>
+        <w:t>mod</w:t>
+      </w:r>
+      <w:r>
+        <w:t>) and then</w:t>
+      </w:r>
+      <w:r>
+        <w:t xml:space="preserve"> click the “Run 1 -</w:t>
+      </w:r>
+      <w:r>
+        <w:t>p" button to apply the operator:</w:t>
+      </w:r>
+    </w:p>
+    <w:p/>
+    <w:p>
+      <w:pPr>
+        <w:pStyle w:val="code"/>
+      </w:pPr>
+      <w:r>
+        <w:t>Firing apply*mod</w:t>
+      </w:r>
+    </w:p>
+    <w:p>
+      <w:pPr>
+        <w:pStyle w:val="code"/>
+      </w:pPr>
+      <w:r>
+        <w:t xml:space="preserve">--&gt; </w:t>
+      </w:r>
+    </w:p>
+    <w:p>
+      <w:pPr>
+        <w:pStyle w:val="code"/>
+      </w:pPr>
+      <w:r>
+        <w:t>(C2 ^store @C3 - :O)</w:t>
+      </w:r>
+    </w:p>
+    <w:p>
+      <w:pPr>
+        <w:pStyle w:val="code"/>
+      </w:pPr>
+      <w:r>
+        <w:t>(C2 ^store @B1 - :O)</w:t>
+      </w:r>
+    </w:p>
+    <w:p>
+      <w:pPr>
+        <w:pStyle w:val="code"/>
+      </w:pPr>
+      <w:r>
+        <w:t>(@A1 ^friend @C3 + :O)</w:t>
+      </w:r>
+    </w:p>
+    <w:p>
+      <w:pPr>
+        <w:pStyle w:val="code"/>
+      </w:pPr>
+      <w:r>
+        <w:t>(@A1 ^name anna + :O)</w:t>
+      </w:r>
+    </w:p>
+    <w:p>
+      <w:pPr>
+        <w:pStyle w:val="code"/>
+      </w:pPr>
+      <w:r>
+        <w:t>(@A1 ^name alice - :O)</w:t>
+      </w:r>
+    </w:p>
+    <w:p>
+      <w:pPr>
+        <w:pStyle w:val="code"/>
+      </w:pPr>
+      <w:r>
+        <w:t>--- Change Working Memory (PE) ---</w:t>
+      </w:r>
+    </w:p>
+    <w:p>
+      <w:pPr>
+        <w:pStyle w:val="code"/>
+      </w:pPr>
+      <w:r>
+        <w:t>=&gt;WM: (33: @A1 ^name anna)</w:t>
+      </w:r>
+    </w:p>
+    <w:p>
+      <w:pPr>
+        <w:pStyle w:val="code"/>
+      </w:pPr>
+      <w:r>
+        <w:t>=&gt;WM: (32: @A1 ^friend @C3)</w:t>
+      </w:r>
+    </w:p>
+    <w:p>
+      <w:pPr>
+        <w:pStyle w:val="code"/>
+      </w:pPr>
+      <w:r>
+        <w:t>&lt;=WM: (21: @A1 ^name alice)</w:t>
+      </w:r>
+    </w:p>
+    <w:p>
+      <w:pPr>
+        <w:pStyle w:val="code"/>
+      </w:pPr>
+      <w:r>
+        <w:t>&lt;=WM: (18: C2 ^store @C3)</w:t>
+      </w:r>
+    </w:p>
+    <w:p>
+      <w:pPr>
+        <w:pStyle w:val="code"/>
+      </w:pPr>
+      <w:r>
+        <w:t>&lt;=WM: (19: C2 ^store @B1)</w:t>
+      </w:r>
+    </w:p>
+    <w:p>
+      <w:pPr>
+        <w:pStyle w:val="code"/>
+      </w:pPr>
+      <w:r>
+        <w:t>--- Change Working Memory (PE) ---</w:t>
+      </w:r>
+    </w:p>
+    <w:p>
+      <w:pPr>
+        <w:pStyle w:val="code"/>
+      </w:pPr>
+      <w:r>
+        <w:t>&lt;=WM: (26: R3 ^success @C3)</w:t>
+      </w:r>
+    </w:p>
+    <w:p>
+      <w:pPr>
+        <w:pStyle w:val="code"/>
+      </w:pPr>
+      <w:r>
+        <w:t>&lt;=WM: (27: R3 ^success @B1)</w:t>
+      </w:r>
+    </w:p>
+    <w:p/>
+    <w:p>
+      <w:r>
+        <w:t xml:space="preserve">You will notice in the trace that </w:t>
+      </w:r>
+      <w:r>
+        <w:t xml:space="preserve">the store commands for @B1 and @C3 are removed by the application rule, and that </w:t>
+      </w:r>
+      <w:r>
+        <w:t xml:space="preserve">augmentations of @A1 are </w:t>
+      </w:r>
+      <w:r>
+        <w:t>removed</w:t>
+      </w:r>
+      <w:r>
+        <w:t xml:space="preserve"> and added</w:t>
+      </w:r>
+      <w:r>
+        <w:t>.</w:t>
+      </w:r>
+      <w:r>
+        <w:t xml:space="preserve"> Then, at the end of the elaboration phase, </w:t>
+      </w:r>
+      <w:r>
+        <w:t xml:space="preserve">semantic memory cleans up the status information for the old </w:t>
+      </w:r>
+      <w:r>
+        <w:rPr>
+          <w:i/>
+        </w:rPr>
+        <w:t>store</w:t>
+      </w:r>
+      <w:r>
+        <w:t xml:space="preserve"> commands.</w:t>
+      </w:r>
+    </w:p>
+    <w:p/>
+    <w:p>
+      <w:r>
+        <w:t xml:space="preserve">Now, print the contents of semantic memory using the </w:t>
+      </w:r>
+      <w:r>
+        <w:rPr>
+          <w:i/>
+        </w:rPr>
+        <w:t>smem --print</w:t>
+      </w:r>
+      <w:r>
+        <w:t xml:space="preserve"> command:</w:t>
+      </w:r>
+    </w:p>
+    <w:p>
+      <w:pPr>
+        <w:pStyle w:val="code"/>
+      </w:pPr>
+    </w:p>
+    <w:p>
+      <w:pPr>
+        <w:pStyle w:val="code"/>
+      </w:pPr>
+      <w:r>
+        <w:t>(@A1 ^friend @B1 @C3 ^name anna [+4.000])</w:t>
+      </w:r>
+    </w:p>
+    <w:p>
+      <w:pPr>
+        <w:pStyle w:val="code"/>
+      </w:pPr>
+      <w:r>
+        <w:t>(@B1 ^friend @A1 ^name bob [+2.000])</w:t>
+      </w:r>
+    </w:p>
+    <w:p>
+      <w:pPr>
+        <w:pStyle w:val="code"/>
+      </w:pPr>
+      <w:r>
+        <w:t>(@C3 ^name charley [+3.000])</w:t>
+      </w:r>
+    </w:p>
+    <w:p>
+      <w:pPr>
+        <w:pStyle w:val="code"/>
+      </w:pPr>
+    </w:p>
+    <w:p>
+      <w:r>
+        <w:t xml:space="preserve">Notice that the augmentations of @A1 have indeed changed in semantic memory to reflect the new </w:t>
+      </w:r>
+      <w:r>
+        <w:rPr>
+          <w:i/>
+        </w:rPr>
+        <w:t>store</w:t>
+      </w:r>
+      <w:r>
+        <w:t xml:space="preserve"> command, while @B1 and @C3 remain unchanged.</w:t>
+      </w:r>
+    </w:p>
+    <w:p>
+      <w:pPr>
+        <w:pStyle w:val="Heading2"/>
+      </w:pPr>
+      <w:r>
+        <w:t>4. Non-Cue-Based</w:t>
+      </w:r>
+      <w:r>
+        <w:t xml:space="preserve"> Retrieval</w:t>
+      </w:r>
+    </w:p>
+    <w:p>
+      <w:r>
+        <w:t>The first way an agent can retrieve knowledge from semantic memory is called a non-cue-based retrieval</w:t>
+      </w:r>
+      <w:r>
+        <w:t>:</w:t>
+      </w:r>
+      <w:r>
+        <w:t xml:space="preserve"> the agent requests from semantic memory all of the augmentations of a known long-term identifier.</w:t>
+      </w:r>
+      <w:r>
+        <w:t xml:space="preserve"> The syntax of the command is (&lt;cmd&gt; ^retrieve &lt;lti&gt;) where &lt;lti&gt; is a long-term identifier.</w:t>
+      </w:r>
+    </w:p>
+    <w:p/>
+    <w:p>
+      <w:r>
+        <w:t>As an example, add the following two rules to our agent from part 3 of this tutorial:</w:t>
+      </w:r>
+    </w:p>
+    <w:p/>
+    <w:p>
+      <w:pPr>
+        <w:pStyle w:val="code"/>
+      </w:pPr>
+      <w:r>
+        <w:t>sp {propose*ncb</w:t>
+      </w:r>
+    </w:p>
+    <w:p>
+      <w:pPr>
+        <w:pStyle w:val="code"/>
+      </w:pPr>
+      <w:r>
+        <w:t xml:space="preserve">   (state &lt;s&gt; ^name friends</w:t>
+      </w:r>
+    </w:p>
+    <w:p>
+      <w:pPr>
+        <w:pStyle w:val="code"/>
+      </w:pPr>
+      <w:r>
+        <w:t xml:space="preserve">              ^smem.command &lt;cmd&gt;)</w:t>
+      </w:r>
+    </w:p>
+    <w:p>
+      <w:pPr>
+        <w:pStyle w:val="code"/>
+      </w:pPr>
+      <w:r>
+        <w:t xml:space="preserve">   (&lt;cmd&gt; ^store &lt;a&gt;)</w:t>
+      </w:r>
+    </w:p>
+    <w:p>
+      <w:pPr>
+        <w:pStyle w:val="code"/>
+      </w:pPr>
+      <w:r>
+        <w:t xml:space="preserve">   (&lt;a&gt; ^name anna</w:t>
+      </w:r>
+    </w:p>
+    <w:p>
+      <w:pPr>
+        <w:pStyle w:val="code"/>
+      </w:pPr>
+      <w:r>
+        <w:t xml:space="preserve">        ^friend &lt;f&gt;)</w:t>
+      </w:r>
+    </w:p>
+    <w:p>
+      <w:pPr>
+        <w:pStyle w:val="code"/>
+      </w:pPr>
+      <w:r>
+        <w:t>--&gt;</w:t>
+      </w:r>
+    </w:p>
+    <w:p>
+      <w:pPr>
+        <w:pStyle w:val="code"/>
+      </w:pPr>
+      <w:r>
+        <w:t xml:space="preserve">   (&lt;s&gt; ^operator &lt;op&gt; + =)</w:t>
+      </w:r>
+    </w:p>
+    <w:p>
+      <w:pPr>
+        <w:pStyle w:val="code"/>
+      </w:pPr>
+      <w:r>
+        <w:t xml:space="preserve">   (&lt;op&gt; ^name ncb</w:t>
+      </w:r>
+    </w:p>
+    <w:p>
+      <w:pPr>
+        <w:pStyle w:val="code"/>
+      </w:pPr>
+      <w:r>
+        <w:t xml:space="preserve">         ^friend &lt;f&gt;)</w:t>
+      </w:r>
+    </w:p>
+    <w:p>
+      <w:pPr>
+        <w:pStyle w:val="code"/>
+      </w:pPr>
+      <w:r>
+        <w:t>}</w:t>
+      </w:r>
+    </w:p>
+    <w:p>
+      <w:pPr>
+        <w:pStyle w:val="code"/>
+      </w:pPr>
+    </w:p>
+    <w:p>
+      <w:pPr>
+        <w:pStyle w:val="code"/>
+      </w:pPr>
+      <w:r>
+        <w:t>sp {apply*ncb</w:t>
+      </w:r>
+    </w:p>
+    <w:p>
+      <w:pPr>
+        <w:pStyle w:val="code"/>
+      </w:pPr>
+      <w:r>
+        <w:t xml:space="preserve">   (state &lt;s&gt; ^operator &lt;op&gt;</w:t>
+      </w:r>
+    </w:p>
+    <w:p>
+      <w:pPr>
+        <w:pStyle w:val="code"/>
+      </w:pPr>
+      <w:r>
+        <w:t xml:space="preserve">              ^smem.command &lt;cmd&gt;)</w:t>
+      </w:r>
+    </w:p>
+    <w:p>
+      <w:pPr>
+        <w:pStyle w:val="code"/>
+      </w:pPr>
+      <w:r>
+        <w:t xml:space="preserve">   (&lt;op&gt; ^name ncb</w:t>
+      </w:r>
+    </w:p>
+    <w:p>
+      <w:pPr>
+        <w:pStyle w:val="code"/>
+      </w:pPr>
+      <w:r>
+        <w:t xml:space="preserve">         ^friend &lt;f&gt;)</w:t>
+      </w:r>
+    </w:p>
+    <w:p>
+      <w:pPr>
+        <w:pStyle w:val="code"/>
+      </w:pPr>
+      <w:r>
+        <w:t xml:space="preserve">   (&lt;cmd&gt; ^store &lt;a&gt;)</w:t>
+      </w:r>
+    </w:p>
+    <w:p>
+      <w:pPr>
+        <w:pStyle w:val="code"/>
+      </w:pPr>
+      <w:r>
+        <w:t xml:space="preserve">   (&lt;f&gt; ^name &lt;f-name&gt;)</w:t>
+      </w:r>
+    </w:p>
+    <w:p>
+      <w:pPr>
+        <w:pStyle w:val="code"/>
+      </w:pPr>
+      <w:r>
+        <w:t>--&gt;</w:t>
+      </w:r>
+    </w:p>
+    <w:p>
+      <w:pPr>
+        <w:pStyle w:val="code"/>
+      </w:pPr>
+      <w:r>
+        <w:t xml:space="preserve">   (&lt;cmd&gt; ^store &lt;a&gt; -</w:t>
+      </w:r>
+    </w:p>
+    <w:p>
+      <w:pPr>
+        <w:pStyle w:val="code"/>
+      </w:pPr>
+      <w:r>
+        <w:t xml:space="preserve">          ^retrieve &lt;f&gt;)</w:t>
+      </w:r>
+    </w:p>
+    <w:p>
+      <w:pPr>
+        <w:pStyle w:val="code"/>
+      </w:pPr>
+      <w:r>
+        <w:t xml:space="preserve">   (&lt;f&gt; ^name &lt;f-name&gt; -)</w:t>
+      </w:r>
+    </w:p>
+    <w:p>
+      <w:pPr>
+        <w:pStyle w:val="code"/>
+      </w:pPr>
+      <w:r>
+        <w:t>}</w:t>
+      </w:r>
+    </w:p>
+    <w:p>
+      <w:pPr>
+        <w:pStyle w:val="code"/>
+      </w:pPr>
+    </w:p>
+    <w:p>
+      <w:r>
+        <w:t>These rules propose to retrieve all the information about one of @A1’s two friends (select</w:t>
+      </w:r>
+      <w:r>
+        <w:t>ed randomly), and removes the friend’s name from working memory.</w:t>
+      </w:r>
+    </w:p>
+    <w:p/>
+    <w:p>
+      <w:r>
+        <w:t xml:space="preserve">Unlike </w:t>
+      </w:r>
+      <w:r>
+        <w:rPr>
+          <w:i/>
+        </w:rPr>
+        <w:t>store</w:t>
+      </w:r>
+      <w:r>
+        <w:t xml:space="preserve"> commands, all retrievals are processed during the agent’s output phase and only one retrieval can be requested per state per decision.</w:t>
+      </w:r>
+    </w:p>
+    <w:p/>
+    <w:p>
+      <w:r>
+        <w:t xml:space="preserve">So now click the “Step” button and notice </w:t>
+      </w:r>
+      <w:r>
+        <w:t xml:space="preserve">that one of the two </w:t>
+      </w:r>
+      <w:r>
+        <w:rPr>
+          <w:i/>
+        </w:rPr>
+        <w:t>ncb</w:t>
+      </w:r>
+      <w:r>
+        <w:t xml:space="preserve"> operators is selected. Click “Run 1 -p" to see the application rule create a </w:t>
+      </w:r>
+      <w:r>
+        <w:rPr>
+          <w:i/>
+        </w:rPr>
+        <w:t>retrieve</w:t>
+      </w:r>
+      <w:r>
+        <w:t xml:space="preserve"> command, requesting information about one of the two friends</w:t>
+      </w:r>
+      <w:r>
+        <w:t>, as well as remove that friend’s name from working memory</w:t>
+      </w:r>
+      <w:r>
+        <w:t xml:space="preserve">. </w:t>
+      </w:r>
+      <w:r>
+        <w:t>Then c</w:t>
+      </w:r>
+      <w:r>
+        <w:t xml:space="preserve">lick the “Run 1 -p" button </w:t>
+      </w:r>
+      <w:r>
+        <w:t>again</w:t>
+      </w:r>
+      <w:r>
+        <w:t xml:space="preserve"> to proc</w:t>
+      </w:r>
+      <w:r>
+        <w:t>eed through the output phase. F</w:t>
+      </w:r>
+      <w:r>
+        <w:t xml:space="preserve">inally print the contents of the </w:t>
+      </w:r>
+      <w:r>
+        <w:rPr>
+          <w:i/>
+        </w:rPr>
+        <w:t>smem</w:t>
+      </w:r>
+      <w:r>
+        <w:t xml:space="preserve"> link (</w:t>
+      </w:r>
+      <w:r>
+        <w:rPr>
+          <w:i/>
+        </w:rPr>
+        <w:t>print --depth 10 s2</w:t>
+      </w:r>
+      <w:r>
+        <w:t>):</w:t>
+      </w:r>
+    </w:p>
+    <w:p/>
+    <w:p>
+      <w:pPr>
+        <w:pStyle w:val="code"/>
+      </w:pPr>
+      <w:r>
+        <w:t>(S2 ^command C2 ^result R3)</w:t>
+      </w:r>
+    </w:p>
+    <w:p>
+      <w:pPr>
+        <w:pStyle w:val="code"/>
+      </w:pPr>
+      <w:r>
+        <w:t xml:space="preserve">  (C2 ^retrieve @C3)</w:t>
+      </w:r>
+    </w:p>
+    <w:p>
+      <w:pPr>
+        <w:pStyle w:val="code"/>
+      </w:pPr>
+      <w:r>
+        <w:t xml:space="preserve">    (@C3 ^name charley)</w:t>
+      </w:r>
+    </w:p>
+    <w:p>
+      <w:pPr>
+        <w:pStyle w:val="code"/>
+      </w:pPr>
+      <w:r>
+        <w:t xml:space="preserve">  (R3 ^retrieved @C3 ^success @C3)</w:t>
+      </w:r>
+    </w:p>
+    <w:p>
+      <w:pPr>
+        <w:pStyle w:val="code"/>
+      </w:pPr>
+    </w:p>
+    <w:p>
+      <w:r>
+        <w:t>We see that semantic memory has retrieved and added to working memory the name of the friend, as well as indicated status for this command (</w:t>
+      </w:r>
+      <w:r>
+        <w:rPr>
+          <w:i/>
+        </w:rPr>
+        <w:t>success</w:t>
+      </w:r>
+      <w:r>
+        <w:t xml:space="preserve">). Note that had the </w:t>
+      </w:r>
+      <w:r>
+        <w:rPr>
+          <w:i/>
+        </w:rPr>
+        <w:t>retrieve</w:t>
+      </w:r>
+      <w:r>
+        <w:t xml:space="preserve"> command been issued with an identifier that was not long-term, the status would have been </w:t>
+      </w:r>
+      <w:r>
+        <w:rPr>
+          <w:i/>
+        </w:rPr>
+        <w:t>failure</w:t>
+      </w:r>
+      <w:r>
+        <w:t xml:space="preserve"> and there would be no </w:t>
+      </w:r>
+      <w:r>
+        <w:rPr>
+          <w:i/>
+        </w:rPr>
+        <w:t>retrieved</w:t>
+      </w:r>
+      <w:r>
+        <w:t xml:space="preserve"> structure.</w:t>
+      </w:r>
+      <w:r>
+        <w:t xml:space="preserve"> Note also that retrieved knowledge is limited to the augmentations of the long-term identifier and so, like the </w:t>
+      </w:r>
+      <w:r>
+        <w:rPr>
+          <w:i/>
+        </w:rPr>
+        <w:t>store</w:t>
+      </w:r>
+      <w:r>
+        <w:t xml:space="preserve"> command, the </w:t>
+      </w:r>
+      <w:r>
+        <w:rPr>
+          <w:i/>
+        </w:rPr>
+        <w:t>retrieve</w:t>
+      </w:r>
+      <w:r>
+        <w:t xml:space="preserve"> command is not recursive.</w:t>
       </w:r>
       <w:bookmarkStart w:id="0" w:name="_GoBack"/>
       <w:bookmarkEnd w:id="0"/>
-      <w:r>
-        <w:t xml:space="preserve">the </w:t>
-      </w:r>
-      <w:r>
-        <w:rPr>
-          <w:i/>
-        </w:rPr>
-        <w:t>command</w:t>
-      </w:r>
-      <w:r>
-        <w:t xml:space="preserve"> link and the archi</w:t>
-      </w:r>
-      <w:r>
-        <w:t xml:space="preserve">tecture </w:t>
-      </w:r>
-      <w:r>
-        <w:t>populate</w:t>
-      </w:r>
-      <w:r>
-        <w:t>s</w:t>
-      </w:r>
-      <w:r>
-        <w:t xml:space="preserve"> and clean</w:t>
-      </w:r>
-      <w:r>
-        <w:t xml:space="preserve">s </w:t>
-      </w:r>
-      <w:r>
-        <w:t xml:space="preserve">up the </w:t>
-      </w:r>
-      <w:r>
-        <w:rPr>
-          <w:i/>
-        </w:rPr>
-        <w:t>result</w:t>
-      </w:r>
-      <w:r>
-        <w:t xml:space="preserve"> link.</w:t>
-      </w:r>
-    </w:p>
-    <w:p>
-      <w:pPr>
-        <w:pStyle w:val="Heading2"/>
-      </w:pPr>
-      <w:r>
-        <w:t>3. Agent Storage and Modification</w:t>
-      </w:r>
-    </w:p>
-    <w:p/>
+    </w:p>
     <w:sectPr>
       <w:pgSz w:w="12240" w:h="15840"/>
       <w:pgMar w:top="1440" w:right="1800" w:bottom="1440" w:left="1800" w:header="720" w:footer="720" w:gutter="0"/>

</xml_diff>

<commit_message>
full smem tutorial draft
</commit_message>
<xml_diff>
--- a/SoarSuite/Core/Documentation/Soar Tutorial Part 8 - SMem.docx
+++ b/SoarSuite/Core/Documentation/Soar Tutorial Part 8 - SMem.docx
@@ -110,16 +110,52 @@
     </w:p>
     <w:p>
       <w:r>
-        <w:t>After execut</w:t>
-      </w:r>
-      <w:r>
-        <w:t>ing this command, three identifiers</w:t>
-      </w:r>
-      <w:r>
-        <w:t xml:space="preserve"> (represented above as &lt;a&gt;, &lt;b&gt;, and &lt;c&gt;) will be added to semantic memory, as well as the associated name and friend augmentations. </w:t>
-      </w:r>
-      <w:r>
-        <w:t>This command is more generally useful to preload the contents of large knowledge bases in Soar.</w:t>
+        <w:t xml:space="preserve">As we shall see in a moment, </w:t>
+      </w:r>
+      <w:r>
+        <w:t>execut</w:t>
+      </w:r>
+      <w:r>
+        <w:t>ing this command adds</w:t>
+      </w:r>
+      <w:r>
+        <w:t xml:space="preserve"> three identifiers</w:t>
+      </w:r>
+      <w:r>
+        <w:t xml:space="preserve"> to</w:t>
+      </w:r>
+      <w:r>
+        <w:t xml:space="preserve"> semantic memory, as well as</w:t>
+      </w:r>
+      <w:r>
+        <w:t xml:space="preserve"> associated </w:t>
+      </w:r>
+      <w:r>
+        <w:t>“</w:t>
+      </w:r>
+      <w:r>
+        <w:t>name</w:t>
+      </w:r>
+      <w:r>
+        <w:t>”</w:t>
+      </w:r>
+      <w:r>
+        <w:t xml:space="preserve"> and </w:t>
+      </w:r>
+      <w:r>
+        <w:t>“</w:t>
+      </w:r>
+      <w:r>
+        <w:t>friend</w:t>
+      </w:r>
+      <w:r>
+        <w:t>”</w:t>
+      </w:r>
+      <w:r>
+        <w:t xml:space="preserve"> augmentations. </w:t>
+      </w:r>
+      <w:r>
+        <w:t>This command is useful to preload the contents of large knowledge bases in Soar.</w:t>
       </w:r>
     </w:p>
     <w:p/>
@@ -233,7 +269,13 @@
         <w:t>long-term identifiers</w:t>
       </w:r>
       <w:r>
-        <w:t xml:space="preserve"> (or LTIs). When printed, long-term identifiers are prefixed by the @ symbol and, when depicted, </w:t>
+        <w:t xml:space="preserve"> (or LTIs)</w:t>
+      </w:r>
+      <w:r>
+        <w:t>, in contrast to all other identifiers, which are short-term</w:t>
+      </w:r>
+      <w:r>
+        <w:t xml:space="preserve">. When printed, long-term identifiers are prefixed by the @ symbol and, when depicted, </w:t>
       </w:r>
       <w:r>
         <w:t>are shown using</w:t>
@@ -242,7 +284,13 @@
         <w:t xml:space="preserve"> a double circle.</w:t>
       </w:r>
       <w:r>
-        <w:t xml:space="preserve"> The number in square brackets is the bias value of the object, which we shall return to when discussing retrievals.</w:t>
+        <w:t xml:space="preserve"> The number in square brackets is the bias value of the object, which we shall return to when discussing </w:t>
+      </w:r>
+      <w:r>
+        <w:t xml:space="preserve">cue-based </w:t>
+      </w:r>
+      <w:r>
+        <w:t>retrievals.</w:t>
       </w:r>
       <w:r>
         <w:t xml:space="preserve"> Finally, unlike working memory and rules, the knowledge in semantic memory need not be connected, nor linked </w:t>
@@ -735,7 +783,31 @@
     <w:p/>
     <w:p>
       <w:r>
-        <w:t>Let’s see an example. Source the following rules into the Soar Debugger.</w:t>
+        <w:t>Let’s see an example. Source the following rules into the Soar Debugger</w:t>
+      </w:r>
+      <w:r>
+        <w:t xml:space="preserve"> (they are available in the </w:t>
+      </w:r>
+      <w:r>
+        <w:rPr>
+          <w:i/>
+        </w:rPr>
+        <w:t>smem-tutorial.soar</w:t>
+      </w:r>
+      <w:r>
+        <w:t xml:space="preserve"> file within the </w:t>
+      </w:r>
+      <w:r>
+        <w:rPr>
+          <w:i/>
+        </w:rPr>
+        <w:t>Demos</w:t>
+      </w:r>
+      <w:r>
+        <w:t xml:space="preserve"> directory)</w:t>
+      </w:r>
+      <w:r>
+        <w:t>.</w:t>
       </w:r>
     </w:p>
     <w:p/>
@@ -1806,7 +1878,37 @@
     <w:p/>
     <w:p>
       <w:r>
-        <w:t>As an example, add the following two rules to our agent from part 3 of this tutorial:</w:t>
+        <w:t xml:space="preserve">As an example, add the following </w:t>
+      </w:r>
+      <w:r>
+        <w:t>four</w:t>
+      </w:r>
+      <w:r>
+        <w:t xml:space="preserve"> rules to our agent from part 3 of this tutorial</w:t>
+      </w:r>
+      <w:r>
+        <w:t xml:space="preserve"> (these rules are already part of the </w:t>
+      </w:r>
+      <w:r>
+        <w:rPr>
+          <w:i/>
+        </w:rPr>
+        <w:t>smem-tutorial.soar</w:t>
+      </w:r>
+      <w:r>
+        <w:t xml:space="preserve"> file in the </w:t>
+      </w:r>
+      <w:r>
+        <w:rPr>
+          <w:i/>
+        </w:rPr>
+        <w:t>Demos</w:t>
+      </w:r>
+      <w:r>
+        <w:t xml:space="preserve"> directory)</w:t>
+      </w:r>
+      <w:r>
+        <w:t>:</w:t>
       </w:r>
     </w:p>
     <w:p/>
@@ -1817,6 +1919,9 @@
       <w:r>
         <w:t>sp {propose*ncb</w:t>
       </w:r>
+      <w:r>
+        <w:t>-retrieval</w:t>
+      </w:r>
     </w:p>
     <w:p>
       <w:pPr>
@@ -1881,6 +1986,9 @@
       <w:r>
         <w:t xml:space="preserve">   (&lt;op&gt; ^name ncb</w:t>
       </w:r>
+      <w:r>
+        <w:t>-retrieval</w:t>
+      </w:r>
     </w:p>
     <w:p>
       <w:pPr>
@@ -1910,6 +2018,12 @@
       <w:r>
         <w:t>sp {apply*ncb</w:t>
       </w:r>
+      <w:r>
+        <w:t>-retrieval</w:t>
+      </w:r>
+      <w:r>
+        <w:t>*retrieve</w:t>
+      </w:r>
     </w:p>
     <w:p>
       <w:pPr>
@@ -1934,6 +2048,9 @@
       <w:r>
         <w:t xml:space="preserve">   (&lt;op&gt; ^name ncb</w:t>
       </w:r>
+      <w:r>
+        <w:t>-retrieval</w:t>
+      </w:r>
     </w:p>
     <w:p>
       <w:pPr>
@@ -1956,14 +2073,6 @@
         <w:pStyle w:val="code"/>
       </w:pPr>
       <w:r>
-        <w:t xml:space="preserve">   (&lt;f&gt; ^name &lt;f-name&gt;)</w:t>
-      </w:r>
-    </w:p>
-    <w:p>
-      <w:pPr>
-        <w:pStyle w:val="code"/>
-      </w:pPr>
-      <w:r>
         <w:t>--&gt;</w:t>
       </w:r>
     </w:p>
@@ -1988,14 +2097,6 @@
         <w:pStyle w:val="code"/>
       </w:pPr>
       <w:r>
-        <w:t xml:space="preserve">   (&lt;f&gt; ^name &lt;f-name&gt; -)</w:t>
-      </w:r>
-    </w:p>
-    <w:p>
-      <w:pPr>
-        <w:pStyle w:val="code"/>
-      </w:pPr>
-      <w:r>
         <w:t>}</w:t>
       </w:r>
     </w:p>
@@ -2005,11 +2106,97 @@
       </w:pPr>
     </w:p>
     <w:p>
-      <w:r>
-        <w:t>These rules propose to retrieve all the information about one of @A1’s two friends (select</w:t>
-      </w:r>
-      <w:r>
-        <w:t>ed randomly), and removes the friend’s name from working memory.</w:t>
+      <w:pPr>
+        <w:pStyle w:val="code"/>
+      </w:pPr>
+      <w:r>
+        <w:t>sp {apply*ncb-retrieval*clean</w:t>
+      </w:r>
+    </w:p>
+    <w:p>
+      <w:pPr>
+        <w:pStyle w:val="code"/>
+      </w:pPr>
+      <w:r>
+        <w:t xml:space="preserve">   (state &lt;s&gt; ^operator &lt;op&gt;</w:t>
+      </w:r>
+    </w:p>
+    <w:p>
+      <w:pPr>
+        <w:pStyle w:val="code"/>
+      </w:pPr>
+      <w:r>
+        <w:t xml:space="preserve">              ^smem.command &lt;cmd&gt;)</w:t>
+      </w:r>
+    </w:p>
+    <w:p>
+      <w:pPr>
+        <w:pStyle w:val="code"/>
+      </w:pPr>
+      <w:r>
+        <w:t xml:space="preserve">   (&lt;op&gt; ^name ncb-retrieval</w:t>
+      </w:r>
+    </w:p>
+    <w:p>
+      <w:pPr>
+        <w:pStyle w:val="code"/>
+      </w:pPr>
+      <w:r>
+        <w:t xml:space="preserve">         ^friend &lt;f&gt;)</w:t>
+      </w:r>
+    </w:p>
+    <w:p>
+      <w:pPr>
+        <w:pStyle w:val="code"/>
+      </w:pPr>
+      <w:r>
+        <w:t xml:space="preserve">   (&lt;f&gt; ^&lt;attr&gt; &lt;val&gt;)</w:t>
+      </w:r>
+    </w:p>
+    <w:p>
+      <w:pPr>
+        <w:pStyle w:val="code"/>
+      </w:pPr>
+      <w:r>
+        <w:t>--&gt;</w:t>
+      </w:r>
+    </w:p>
+    <w:p>
+      <w:pPr>
+        <w:pStyle w:val="code"/>
+      </w:pPr>
+      <w:r>
+        <w:t xml:space="preserve">   (&lt;f&gt; ^&lt;attr&gt; &lt;val&gt; -)</w:t>
+      </w:r>
+    </w:p>
+    <w:p>
+      <w:pPr>
+        <w:pStyle w:val="code"/>
+      </w:pPr>
+      <w:r>
+        <w:t>}</w:t>
+      </w:r>
+    </w:p>
+    <w:p>
+      <w:pPr>
+        <w:pStyle w:val="code"/>
+      </w:pPr>
+    </w:p>
+    <w:p>
+      <w:r>
+        <w:t>These rules retrieve all the information about one of @A1’s two friends (select</w:t>
+      </w:r>
+      <w:r>
+        <w:t>ed randomly) and remove</w:t>
+      </w:r>
+      <w:r>
+        <w:t xml:space="preserve"> the friend’s </w:t>
+      </w:r>
+      <w:r>
+        <w:t>augmentations (such as name and/or friend)</w:t>
+      </w:r>
+      <w:r>
+        <w:t xml:space="preserve"> from working memory.</w:t>
       </w:r>
     </w:p>
     <w:p/>
@@ -2054,7 +2241,13 @@
         <w:t xml:space="preserve"> command, requesting information about one of the two friends</w:t>
       </w:r>
       <w:r>
-        <w:t>, as well as remove that friend’s name from working memory</w:t>
+        <w:t xml:space="preserve">, as well as remove that friend’s </w:t>
+      </w:r>
+      <w:r>
+        <w:t>augmentations</w:t>
+      </w:r>
+      <w:r>
+        <w:t xml:space="preserve"> from working memory</w:t>
       </w:r>
       <w:r>
         <w:t xml:space="preserve">. </w:t>
@@ -2075,7 +2268,19 @@
         <w:t>eed through the output phase. F</w:t>
       </w:r>
       <w:r>
-        <w:t xml:space="preserve">inally print the contents of the </w:t>
+        <w:t>inally</w:t>
+      </w:r>
+      <w:r>
+        <w:t>,</w:t>
+      </w:r>
+      <w:r>
+        <w:t xml:space="preserve"> print the </w:t>
+      </w:r>
+      <w:r>
+        <w:t xml:space="preserve">full </w:t>
+      </w:r>
+      <w:r>
+        <w:t xml:space="preserve">contents of the </w:t>
       </w:r>
       <w:r>
         <w:rPr>
@@ -2145,7 +2350,65 @@
         <w:t>success</w:t>
       </w:r>
       <w:r>
-        <w:t xml:space="preserve">). Note that had the </w:t>
+        <w:t>).</w:t>
+      </w:r>
+      <w:r>
+        <w:t xml:space="preserve"> Your run may have retrieved @B</w:t>
+      </w:r>
+      <w:r>
+        <w:t>1</w:t>
+      </w:r>
+      <w:r>
+        <w:t xml:space="preserve"> instead, as a result </w:t>
+      </w:r>
+      <w:r>
+        <w:t>of the random selection process:</w:t>
+      </w:r>
+    </w:p>
+    <w:p/>
+    <w:p>
+      <w:pPr>
+        <w:pStyle w:val="code"/>
+      </w:pPr>
+      <w:r>
+        <w:t xml:space="preserve"> </w:t>
+      </w:r>
+      <w:r>
+        <w:t>(S2 ^command C2 ^result R3)</w:t>
+      </w:r>
+    </w:p>
+    <w:p>
+      <w:pPr>
+        <w:pStyle w:val="code"/>
+      </w:pPr>
+      <w:r>
+        <w:t xml:space="preserve">  (C2 ^retrieve @B1)</w:t>
+      </w:r>
+    </w:p>
+    <w:p>
+      <w:pPr>
+        <w:pStyle w:val="code"/>
+      </w:pPr>
+      <w:r>
+        <w:t xml:space="preserve">    (@B1 ^friend @A1 ^name bob)</w:t>
+      </w:r>
+    </w:p>
+    <w:p>
+      <w:pPr>
+        <w:pStyle w:val="code"/>
+      </w:pPr>
+      <w:r>
+        <w:t xml:space="preserve">  (R3 ^retrieved @B1 ^success @B1)</w:t>
+      </w:r>
+    </w:p>
+    <w:p>
+      <w:pPr>
+        <w:pStyle w:val="code"/>
+      </w:pPr>
+    </w:p>
+    <w:p>
+      <w:r>
+        <w:t xml:space="preserve">Note that had the </w:t>
       </w:r>
       <w:r>
         <w:rPr>
@@ -2175,7 +2438,13 @@
         <w:t xml:space="preserve"> structure.</w:t>
       </w:r>
       <w:r>
-        <w:t xml:space="preserve"> Note also that retrieved knowledge is limited to the augmentations of the long-term identifier and so, like the </w:t>
+        <w:t xml:space="preserve"> Note also that retrieved knowledge is limited to the augmentations of </w:t>
+      </w:r>
+      <w:r>
+        <w:t>the long-term identifier:</w:t>
+      </w:r>
+      <w:r>
+        <w:t xml:space="preserve"> like the </w:t>
       </w:r>
       <w:r>
         <w:rPr>
@@ -2195,6 +2464,550 @@
       <w:r>
         <w:t xml:space="preserve"> command is not recursive.</w:t>
       </w:r>
+    </w:p>
+    <w:p>
+      <w:pPr>
+        <w:pStyle w:val="Heading2"/>
+      </w:pPr>
+      <w:r>
+        <w:t>5. Cue-Based Retrieval</w:t>
+      </w:r>
+    </w:p>
+    <w:p>
+      <w:r>
+        <w:t xml:space="preserve">The </w:t>
+      </w:r>
+      <w:r>
+        <w:t>second</w:t>
+      </w:r>
+      <w:r>
+        <w:t xml:space="preserve"> way an agent can retrieve knowledge from </w:t>
+      </w:r>
+      <w:r>
+        <w:t xml:space="preserve">semantic memory is called a </w:t>
+      </w:r>
+      <w:r>
+        <w:t>cue-based retrieval: the agent requests from semantic memory all of the augmentations of a</w:t>
+      </w:r>
+      <w:r>
+        <w:t>n un</w:t>
+      </w:r>
+      <w:r>
+        <w:t>known long-term identifier</w:t>
+      </w:r>
+      <w:r>
+        <w:t>, which is described by a subset of its augmentations</w:t>
+      </w:r>
+      <w:r>
+        <w:t>. The syntax of the command is (&lt;cmd&gt; ^</w:t>
+      </w:r>
+      <w:r>
+        <w:t>query</w:t>
+      </w:r>
+      <w:r>
+        <w:t xml:space="preserve"> &lt;</w:t>
+      </w:r>
+      <w:r>
+        <w:t>cue&gt;)</w:t>
+      </w:r>
+      <w:r>
+        <w:t>, where the desired augmentations all have &lt;cue&gt; as their identifier.</w:t>
+      </w:r>
+    </w:p>
+    <w:p/>
+    <w:p>
+      <w:r>
+        <w:t>The augmentations of the cue form hard constraints, based upon the value of each WME. If the value of the WME is a constant (string, integer, or float) or long-term identifier, then any retrieval is required to have exactly the attribute/value pair specified. If the value of the WME is a short-term identifier, then any retrieval is required to have an augmentation that has the same attribute, but the value is unconstrained.</w:t>
+      </w:r>
+    </w:p>
+    <w:p/>
+    <w:p>
+      <w:r>
+        <w:t xml:space="preserve">As an example, add the following two rules to our agent from part 4 of this tutorial (these rules are already part of the </w:t>
+      </w:r>
+      <w:r>
+        <w:rPr>
+          <w:i/>
+        </w:rPr>
+        <w:t>smem-tutorial.soar</w:t>
+      </w:r>
+      <w:r>
+        <w:t xml:space="preserve"> file in the </w:t>
+      </w:r>
+      <w:r>
+        <w:rPr>
+          <w:i/>
+        </w:rPr>
+        <w:t>Demos</w:t>
+      </w:r>
+      <w:r>
+        <w:t xml:space="preserve"> directory):</w:t>
+      </w:r>
+    </w:p>
+    <w:p/>
+    <w:p>
+      <w:pPr>
+        <w:pStyle w:val="code"/>
+      </w:pPr>
+      <w:r>
+        <w:t>sp {propose*cb-retrieval</w:t>
+      </w:r>
+    </w:p>
+    <w:p>
+      <w:pPr>
+        <w:pStyle w:val="code"/>
+      </w:pPr>
+      <w:r>
+        <w:t xml:space="preserve">   (state &lt;s&gt; ^name friends</w:t>
+      </w:r>
+    </w:p>
+    <w:p>
+      <w:pPr>
+        <w:pStyle w:val="code"/>
+      </w:pPr>
+      <w:r>
+        <w:t xml:space="preserve">              ^smem.command &lt;cmd&gt;)</w:t>
+      </w:r>
+    </w:p>
+    <w:p>
+      <w:pPr>
+        <w:pStyle w:val="code"/>
+      </w:pPr>
+      <w:r>
+        <w:t xml:space="preserve">   (&lt;cmd&gt; ^retrieve)</w:t>
+      </w:r>
+    </w:p>
+    <w:p>
+      <w:pPr>
+        <w:pStyle w:val="code"/>
+      </w:pPr>
+      <w:r>
+        <w:t>--&gt;</w:t>
+      </w:r>
+    </w:p>
+    <w:p>
+      <w:pPr>
+        <w:pStyle w:val="code"/>
+      </w:pPr>
+      <w:r>
+        <w:t xml:space="preserve">   (&lt;s&gt; ^operator &lt;op&gt; + =)</w:t>
+      </w:r>
+    </w:p>
+    <w:p>
+      <w:pPr>
+        <w:pStyle w:val="code"/>
+      </w:pPr>
+      <w:r>
+        <w:t xml:space="preserve">   (&lt;op&gt; ^name cb-retrieval)</w:t>
+      </w:r>
+    </w:p>
+    <w:p>
+      <w:pPr>
+        <w:pStyle w:val="code"/>
+      </w:pPr>
+      <w:r>
+        <w:t>}</w:t>
+      </w:r>
+    </w:p>
+    <w:p>
+      <w:pPr>
+        <w:pStyle w:val="code"/>
+      </w:pPr>
+    </w:p>
+    <w:p>
+      <w:pPr>
+        <w:pStyle w:val="code"/>
+      </w:pPr>
+      <w:r>
+        <w:t>sp {apply*cb-retrieval</w:t>
+      </w:r>
+    </w:p>
+    <w:p>
+      <w:pPr>
+        <w:pStyle w:val="code"/>
+      </w:pPr>
+      <w:r>
+        <w:t xml:space="preserve">   (state &lt;s&gt; ^operator &lt;op&gt;</w:t>
+      </w:r>
+    </w:p>
+    <w:p>
+      <w:pPr>
+        <w:pStyle w:val="code"/>
+      </w:pPr>
+      <w:r>
+        <w:t xml:space="preserve">              ^smem.command &lt;cmd&gt;)</w:t>
+      </w:r>
+    </w:p>
+    <w:p>
+      <w:pPr>
+        <w:pStyle w:val="code"/>
+      </w:pPr>
+      <w:r>
+        <w:t xml:space="preserve">   (&lt;op&gt; ^name cb-retrieval)</w:t>
+      </w:r>
+    </w:p>
+    <w:p>
+      <w:pPr>
+        <w:pStyle w:val="code"/>
+      </w:pPr>
+      <w:r>
+        <w:t xml:space="preserve">   (&lt;cmd&gt; ^retrieve &lt;lti&gt;)</w:t>
+      </w:r>
+    </w:p>
+    <w:p>
+      <w:pPr>
+        <w:pStyle w:val="code"/>
+      </w:pPr>
+      <w:r>
+        <w:t>--&gt;</w:t>
+      </w:r>
+    </w:p>
+    <w:p>
+      <w:pPr>
+        <w:pStyle w:val="code"/>
+      </w:pPr>
+      <w:r>
+        <w:t xml:space="preserve">   (&lt;cmd&gt; ^retrieve &lt;lti&gt; -</w:t>
+      </w:r>
+    </w:p>
+    <w:p>
+      <w:pPr>
+        <w:pStyle w:val="code"/>
+      </w:pPr>
+      <w:r>
+        <w:t xml:space="preserve">          ^query &lt;cue&gt;)</w:t>
+      </w:r>
+    </w:p>
+    <w:p>
+      <w:pPr>
+        <w:pStyle w:val="code"/>
+      </w:pPr>
+      <w:r>
+        <w:t xml:space="preserve">   (&lt;cue&gt; ^name &lt;any-name&gt;</w:t>
+      </w:r>
+    </w:p>
+    <w:p>
+      <w:pPr>
+        <w:pStyle w:val="code"/>
+      </w:pPr>
+      <w:r>
+        <w:t xml:space="preserve">          ^friend &lt;lti&gt;)</w:t>
+      </w:r>
+    </w:p>
+    <w:p>
+      <w:pPr>
+        <w:pStyle w:val="code"/>
+      </w:pPr>
+      <w:r>
+        <w:t>}</w:t>
+      </w:r>
+    </w:p>
+    <w:p>
+      <w:pPr>
+        <w:pStyle w:val="code"/>
+      </w:pPr>
+    </w:p>
+    <w:p>
+      <w:r>
+        <w:t xml:space="preserve">These rules </w:t>
+      </w:r>
+      <w:r>
+        <w:t xml:space="preserve">retrieve </w:t>
+      </w:r>
+      <w:r>
+        <w:t>an identifier that meets two constraints: (1) it has an augmentation where the attribute is “name”, but the value can be any symbol, and (2) it has an augmentation where the attribute is “friend” and the value is the long-term identifier retrieved as a result of applying the operator</w:t>
+      </w:r>
+      <w:r>
+        <w:t xml:space="preserve"> in Part 3</w:t>
+      </w:r>
+      <w:r>
+        <w:t>.</w:t>
+      </w:r>
+    </w:p>
+    <w:p/>
+    <w:p>
+      <w:r>
+        <w:t>As a reminder</w:t>
+      </w:r>
+      <w:r>
+        <w:t>, all retrievals are processed during the agent’s output phase and only one retrieval can be requested per state per decision.</w:t>
+      </w:r>
+    </w:p>
+    <w:p/>
+    <w:p>
+      <w:r>
+        <w:t xml:space="preserve">So now click the “Step” button and then click the “Run 1 -p" to see the application rule create a </w:t>
+      </w:r>
+      <w:r>
+        <w:rPr>
+          <w:i/>
+        </w:rPr>
+        <w:t>query</w:t>
+      </w:r>
+      <w:r>
+        <w:t xml:space="preserve"> command, as well as remove the previous </w:t>
+      </w:r>
+      <w:r>
+        <w:rPr>
+          <w:i/>
+        </w:rPr>
+        <w:t>retrieve</w:t>
+      </w:r>
+      <w:r>
+        <w:t xml:space="preserve"> command from working memory. Then click the “Run 1 -p" button again to proceed through the output phase. Finally print the contents of the </w:t>
+      </w:r>
+      <w:r>
+        <w:rPr>
+          <w:i/>
+        </w:rPr>
+        <w:t>smem</w:t>
+      </w:r>
+      <w:r>
+        <w:t xml:space="preserve"> link (</w:t>
+      </w:r>
+      <w:r>
+        <w:rPr>
+          <w:i/>
+        </w:rPr>
+        <w:t>print --depth 10 s2</w:t>
+      </w:r>
+      <w:r>
+        <w:t>):</w:t>
+      </w:r>
+    </w:p>
+    <w:p/>
+    <w:p>
+      <w:pPr>
+        <w:pStyle w:val="code"/>
+      </w:pPr>
+      <w:r>
+        <w:t>(S2 ^command C2 ^result R3)</w:t>
+      </w:r>
+    </w:p>
+    <w:p>
+      <w:pPr>
+        <w:pStyle w:val="code"/>
+      </w:pPr>
+      <w:r>
+        <w:t xml:space="preserve">  (C2 ^query C4)</w:t>
+      </w:r>
+    </w:p>
+    <w:p>
+      <w:pPr>
+        <w:pStyle w:val="code"/>
+      </w:pPr>
+      <w:r>
+        <w:t xml:space="preserve">    (C4 ^friend @C3 ^name A2)</w:t>
+      </w:r>
+    </w:p>
+    <w:p>
+      <w:pPr>
+        <w:pStyle w:val="code"/>
+      </w:pPr>
+      <w:r>
+        <w:t xml:space="preserve">      (@C3 ^name charley)</w:t>
+      </w:r>
+    </w:p>
+    <w:p>
+      <w:pPr>
+        <w:pStyle w:val="code"/>
+      </w:pPr>
+      <w:r>
+        <w:t xml:space="preserve">  (R3 ^retrieved @A1 ^success C4)</w:t>
+      </w:r>
+    </w:p>
+    <w:p>
+      <w:pPr>
+        <w:pStyle w:val="code"/>
+      </w:pPr>
+      <w:r>
+        <w:t xml:space="preserve">    (@A1 ^friend @B1 ^friend @C3 ^name anna)</w:t>
+      </w:r>
+    </w:p>
+    <w:p>
+      <w:pPr>
+        <w:pStyle w:val="code"/>
+      </w:pPr>
+    </w:p>
+    <w:p>
+      <w:r>
+        <w:t>We see that semantic memory has retrieved and added to working memory the identifier @A</w:t>
+      </w:r>
+      <w:r>
+        <w:t>1</w:t>
+      </w:r>
+      <w:r>
+        <w:t xml:space="preserve"> and all of its augmentations, as well as indicated status for this command (</w:t>
+      </w:r>
+      <w:r>
+        <w:rPr>
+          <w:i/>
+        </w:rPr>
+        <w:t>success</w:t>
+      </w:r>
+      <w:r>
+        <w:t xml:space="preserve">). </w:t>
+      </w:r>
+      <w:r>
+        <w:t>If in P</w:t>
+      </w:r>
+      <w:r>
+        <w:t xml:space="preserve">art </w:t>
+      </w:r>
+      <w:r>
+        <w:t>4</w:t>
+      </w:r>
+      <w:r>
+        <w:t xml:space="preserve"> of this tutorial your agent retrieved @B</w:t>
+      </w:r>
+      <w:r>
+        <w:t>1</w:t>
+      </w:r>
+      <w:r>
+        <w:t>, here is the output of the previous print command:</w:t>
+      </w:r>
+    </w:p>
+    <w:p/>
+    <w:p/>
+    <w:p/>
+    <w:p/>
+    <w:p>
+      <w:pPr>
+        <w:pStyle w:val="code"/>
+      </w:pPr>
+      <w:r>
+        <w:t xml:space="preserve"> </w:t>
+      </w:r>
+      <w:r>
+        <w:t>(S2 ^command C2 ^result R3)</w:t>
+      </w:r>
+    </w:p>
+    <w:p>
+      <w:pPr>
+        <w:pStyle w:val="code"/>
+      </w:pPr>
+      <w:r>
+        <w:t xml:space="preserve">  (C2 ^query C4)</w:t>
+      </w:r>
+    </w:p>
+    <w:p>
+      <w:pPr>
+        <w:pStyle w:val="code"/>
+      </w:pPr>
+      <w:r>
+        <w:t xml:space="preserve">    (C4 ^friend @B1 ^name A2)</w:t>
+      </w:r>
+    </w:p>
+    <w:p>
+      <w:pPr>
+        <w:pStyle w:val="code"/>
+      </w:pPr>
+      <w:r>
+        <w:t xml:space="preserve">      (@B1 ^friend @A1 ^name bob)</w:t>
+      </w:r>
+    </w:p>
+    <w:p>
+      <w:pPr>
+        <w:pStyle w:val="code"/>
+      </w:pPr>
+      <w:r>
+        <w:t xml:space="preserve">  (R3 ^retrieved @A1 ^success C4)</w:t>
+      </w:r>
+    </w:p>
+    <w:p>
+      <w:pPr>
+        <w:pStyle w:val="code"/>
+      </w:pPr>
+      <w:r>
+        <w:t xml:space="preserve">    (@A1 ^friend @B1 ^friend @C3 ^name anna)</w:t>
+      </w:r>
+    </w:p>
+    <w:p/>
+    <w:p>
+      <w:r>
+        <w:t xml:space="preserve">Note that had </w:t>
+      </w:r>
+      <w:r>
+        <w:t>no long-term identifier in semantic memory satisfied the constraints of the</w:t>
+      </w:r>
+      <w:r>
+        <w:t xml:space="preserve"> </w:t>
+      </w:r>
+      <w:r>
+        <w:rPr>
+          <w:i/>
+        </w:rPr>
+        <w:t>query</w:t>
+      </w:r>
+      <w:r>
+        <w:t xml:space="preserve"> command </w:t>
+      </w:r>
+      <w:r>
+        <w:t>cue,</w:t>
+      </w:r>
+      <w:r>
+        <w:t xml:space="preserve"> the status would have been </w:t>
+      </w:r>
+      <w:r>
+        <w:rPr>
+          <w:i/>
+        </w:rPr>
+        <w:t>failure</w:t>
+      </w:r>
+      <w:r>
+        <w:t xml:space="preserve"> and there would be no retrieved structure. Note also that retrieved knowledge is limited to the augmentations of the long-term identifier: like the store command, </w:t>
+      </w:r>
+      <w:r>
+        <w:t>retrievals are</w:t>
+      </w:r>
+      <w:r>
+        <w:t xml:space="preserve"> not recursive.</w:t>
+      </w:r>
+      <w:r>
+        <w:t xml:space="preserve"> We see this in the outputs above as one friend has augmentations (as a result of the </w:t>
+      </w:r>
+      <w:r>
+        <w:rPr>
+          <w:i/>
+        </w:rPr>
+        <w:t>retrieve</w:t>
+      </w:r>
+      <w:r>
+        <w:t xml:space="preserve"> command in Part </w:t>
+      </w:r>
+      <w:r>
+        <w:t>4</w:t>
+      </w:r>
+      <w:r>
+        <w:t>), whereas the other does not.</w:t>
+      </w:r>
+    </w:p>
+    <w:p/>
+    <w:p>
+      <w:r>
+        <w:t>If multiple identifiers had satisfied the constraints of the cue (such as if the cue had only a WME with “name” as the attribute and a short-term identifier as the value), then the long-term identifier with the largest bias value is returned.</w:t>
+      </w:r>
+    </w:p>
+    <w:p/>
+    <w:p>
+      <w:r>
+        <w:t xml:space="preserve">It is also possible to </w:t>
+      </w:r>
+      <w:r>
+        <w:rPr>
+          <w:i/>
+        </w:rPr>
+        <w:t>prohibit</w:t>
+      </w:r>
+      <w:r>
+        <w:t xml:space="preserve"> one or more long-term identifiers from being retrieved. For more information on this any many additional capabilities of semantic memory, read the </w:t>
+      </w:r>
+      <w:r>
+        <w:t>Semantic Memory chapter of the Soar Manual.</w:t>
+      </w:r>
+    </w:p>
+    <w:p/>
+    <w:p>
       <w:bookmarkStart w:id="0" w:name="_GoBack"/>
       <w:bookmarkEnd w:id="0"/>
     </w:p>

</xml_diff>